<commit_message>
Se corrigió las fecha de la iteración
</commit_message>
<xml_diff>
--- a/01. Gestión del proyecto/03. Planificación/02. Fase Elaboración/Plan de Iteración Fase Elaboración Iteración 2.docx
+++ b/01. Gestión del proyecto/03. Planificación/02. Fase Elaboración/Plan de Iteración Fase Elaboración Iteración 2.docx
@@ -2061,14 +2061,22 @@
         <w:jc w:val="both"/>
       </w:pPr>
       <w:r>
-        <w:t>Comienza el 19</w:t>
-      </w:r>
-      <w:r>
-        <w:t xml:space="preserve"> de Septiembre</w:t>
+        <w:t>Comienza</w:t>
+      </w:r>
+      <w:r>
+        <w:t xml:space="preserve"> el 03</w:t>
+      </w:r>
+      <w:r>
+        <w:t xml:space="preserve"> de </w:t>
+      </w:r>
+      <w:r>
+        <w:t>Octubre</w:t>
       </w:r>
       <w:r>
         <w:t xml:space="preserve"> de 2017.</w:t>
       </w:r>
+      <w:bookmarkStart w:id="7" w:name="_GoBack"/>
+      <w:bookmarkEnd w:id="7"/>
     </w:p>
     <w:p>
       <w:pPr>
@@ -2080,7 +2088,10 @@
         <w:jc w:val="both"/>
       </w:pPr>
       <w:r>
-        <w:t>Finaliza el 02 de Octubre</w:t>
+        <w:t>Finaliza el 11</w:t>
+      </w:r>
+      <w:r>
+        <w:t xml:space="preserve"> de Octubre</w:t>
       </w:r>
       <w:r>
         <w:t xml:space="preserve"> de 2017.</w:t>
@@ -4218,7 +4229,7 @@
       <w:pPr>
         <w:jc w:val="both"/>
       </w:pPr>
-      <w:bookmarkStart w:id="7" w:name="_Toc238197615"/>
+      <w:bookmarkStart w:id="8" w:name="_Toc238197615"/>
     </w:p>
     <w:p>
       <w:pPr>
@@ -7150,7 +7161,7 @@
           <w:color w:val="365F91"/>
         </w:rPr>
       </w:pPr>
-      <w:bookmarkStart w:id="8" w:name="_Toc493064529"/>
+      <w:bookmarkStart w:id="9" w:name="_Toc493064529"/>
       <w:r>
         <w:rPr>
           <w:rFonts w:ascii="Cambria" w:eastAsia="DejaVu Sans" w:hAnsi="Cambria" w:cs="Times New Roman"/>
@@ -7158,8 +7169,8 @@
         </w:rPr>
         <w:t>Casos de Uso y Escenarios</w:t>
       </w:r>
-      <w:bookmarkEnd w:id="7"/>
       <w:bookmarkEnd w:id="8"/>
+      <w:bookmarkEnd w:id="9"/>
     </w:p>
     <w:p>
       <w:pPr>
@@ -7181,11 +7192,11 @@
       <w:pPr>
         <w:pStyle w:val="PSI-Ttulo1"/>
       </w:pPr>
-      <w:bookmarkStart w:id="9" w:name="_Toc493064530"/>
+      <w:bookmarkStart w:id="10" w:name="_Toc493064530"/>
       <w:r>
         <w:t>Recursos</w:t>
       </w:r>
-      <w:bookmarkEnd w:id="9"/>
+      <w:bookmarkEnd w:id="10"/>
     </w:p>
     <w:p>
       <w:pPr>
@@ -7491,7 +7502,7 @@
       <w:pPr>
         <w:pStyle w:val="PSI-Ttulo1"/>
       </w:pPr>
-      <w:bookmarkStart w:id="10" w:name="_Toc493064531"/>
+      <w:bookmarkStart w:id="11" w:name="_Toc493064531"/>
       <w:r>
         <w:t>Evaluación</w:t>
       </w:r>
@@ -7503,63 +7514,36 @@
       </w:r>
       <w:r>
         <w:t xml:space="preserve"> Septiembre 2017</w:t>
-      </w:r>
-      <w:bookmarkEnd w:id="10"/>
-    </w:p>
-    <w:p>
-      <w:r>
-        <w:t>Al finalizar la iteración</w:t>
-      </w:r>
-      <w:r>
-        <w:t xml:space="preserve"> </w:t>
-      </w:r>
-      <w:r>
-        <w:t>se deben haber</w:t>
-      </w:r>
-      <w:r>
-        <w:t xml:space="preserve"> alcanzado los siguientes ítem</w:t>
-      </w:r>
-      <w:r>
-        <w:t>s</w:t>
-      </w:r>
-      <w:r>
-        <w:t>:</w:t>
-      </w:r>
-    </w:p>
-    <w:p>
-      <w:pPr>
-        <w:pStyle w:val="PSI-Ttulo2"/>
-      </w:pPr>
-      <w:bookmarkStart w:id="11" w:name="_Toc493064532"/>
-      <w:r>
-        <w:t>Objetivos Alcanzados</w:t>
       </w:r>
       <w:bookmarkEnd w:id="11"/>
     </w:p>
     <w:p>
-      <w:pPr>
-        <w:jc w:val="both"/>
-      </w:pPr>
-      <w:r>
-        <w:t>Se detallan los objetivos que se han alcanzado:</w:t>
+      <w:r>
+        <w:t>Al finalizar la iteración</w:t>
+      </w:r>
+      <w:r>
+        <w:t xml:space="preserve"> </w:t>
+      </w:r>
+      <w:r>
+        <w:t>se deben haber</w:t>
+      </w:r>
+      <w:r>
+        <w:t xml:space="preserve"> alcanzado los siguientes ítem</w:t>
+      </w:r>
+      <w:r>
+        <w:t>s</w:t>
+      </w:r>
+      <w:r>
+        <w:t>:</w:t>
       </w:r>
     </w:p>
     <w:p>
       <w:pPr>
-        <w:spacing w:before="120" w:after="120"/>
-        <w:jc w:val="both"/>
-      </w:pPr>
-    </w:p>
-    <w:p>
-      <w:pPr>
         <w:pStyle w:val="PSI-Ttulo2"/>
       </w:pPr>
-      <w:bookmarkStart w:id="12" w:name="_Toc493064533"/>
-      <w:r>
-        <w:t>Objetivos No A</w:t>
-      </w:r>
-      <w:r>
-        <w:t>lcanzados</w:t>
+      <w:bookmarkStart w:id="12" w:name="_Toc493064532"/>
+      <w:r>
+        <w:t>Objetivos Alcanzados</w:t>
       </w:r>
       <w:bookmarkEnd w:id="12"/>
     </w:p>
@@ -7568,11 +7552,38 @@
         <w:jc w:val="both"/>
       </w:pPr>
       <w:r>
-        <w:t>Se detallan los objetivos que no se han alcanzado:</w:t>
+        <w:t>Se detallan los objetivos que se han alcanzado:</w:t>
       </w:r>
     </w:p>
     <w:p>
       <w:pPr>
+        <w:spacing w:before="120" w:after="120"/>
+        <w:jc w:val="both"/>
+      </w:pPr>
+    </w:p>
+    <w:p>
+      <w:pPr>
+        <w:pStyle w:val="PSI-Ttulo2"/>
+      </w:pPr>
+      <w:bookmarkStart w:id="13" w:name="_Toc493064533"/>
+      <w:r>
+        <w:t>Objetivos No A</w:t>
+      </w:r>
+      <w:r>
+        <w:t>lcanzados</w:t>
+      </w:r>
+      <w:bookmarkEnd w:id="13"/>
+    </w:p>
+    <w:p>
+      <w:pPr>
+        <w:jc w:val="both"/>
+      </w:pPr>
+      <w:r>
+        <w:t>Se detallan los objetivos que no se han alcanzado:</w:t>
+      </w:r>
+    </w:p>
+    <w:p>
+      <w:pPr>
         <w:pStyle w:val="PSI-Normal"/>
         <w:ind w:left="0" w:firstLine="0"/>
       </w:pPr>
@@ -7581,11 +7592,11 @@
       <w:pPr>
         <w:pStyle w:val="PSI-Ttulo2"/>
       </w:pPr>
-      <w:bookmarkStart w:id="13" w:name="_Toc493064534"/>
+      <w:bookmarkStart w:id="14" w:name="_Toc493064534"/>
       <w:r>
         <w:t>Elementos incluidos en la Línea Base</w:t>
       </w:r>
-      <w:bookmarkEnd w:id="13"/>
+      <w:bookmarkEnd w:id="14"/>
     </w:p>
     <w:p>
       <w:pPr>
@@ -7609,17 +7620,17 @@
       <w:pPr>
         <w:pStyle w:val="PSI-Ttulo1"/>
       </w:pPr>
-      <w:bookmarkStart w:id="14" w:name="_Toc493064535"/>
+      <w:bookmarkStart w:id="15" w:name="_Toc493064535"/>
       <w:r>
         <w:t>Conclusión</w:t>
       </w:r>
-      <w:bookmarkEnd w:id="14"/>
+      <w:bookmarkEnd w:id="15"/>
     </w:p>
     <w:p>
       <w:pPr>
         <w:jc w:val="both"/>
       </w:pPr>
-      <w:bookmarkStart w:id="15" w:name="_Toc238197620"/>
+      <w:bookmarkStart w:id="16" w:name="_Toc238197620"/>
       <w:r>
         <w:t xml:space="preserve">Se concluye que </w:t>
       </w:r>
@@ -7628,12 +7639,12 @@
       <w:pPr>
         <w:pStyle w:val="PSI-Ttulo2"/>
       </w:pPr>
-      <w:bookmarkStart w:id="16" w:name="_Toc493064536"/>
+      <w:bookmarkStart w:id="17" w:name="_Toc493064536"/>
       <w:r>
         <w:t>Estado del repositorio</w:t>
       </w:r>
-      <w:bookmarkEnd w:id="15"/>
       <w:bookmarkEnd w:id="16"/>
+      <w:bookmarkEnd w:id="17"/>
     </w:p>
     <w:p>
       <w:pPr>
@@ -7645,8 +7656,6 @@
       <w:r>
         <w:t>20</w:t>
       </w:r>
-      <w:bookmarkStart w:id="17" w:name="_GoBack"/>
-      <w:bookmarkEnd w:id="17"/>
       <w:r>
         <w:t>0</w:t>
       </w:r>
@@ -10976,7 +10985,7 @@
 </file>
 
 <file path=customXml/itemProps2.xml><?xml version="1.0" encoding="utf-8"?>
-<ds:datastoreItem xmlns:ds="http://schemas.openxmlformats.org/officeDocument/2006/customXml" ds:itemID="{76E012AC-F01E-47C5-B699-87E8BE0B55FA}">
+<ds:datastoreItem xmlns:ds="http://schemas.openxmlformats.org/officeDocument/2006/customXml" ds:itemID="{CAF84536-A8B0-49D6-BE9C-DFA13E3F8965}">
   <ds:schemaRefs>
     <ds:schemaRef ds:uri="http://schemas.openxmlformats.org/officeDocument/2006/bibliography"/>
   </ds:schemaRefs>

</xml_diff>